<commit_message>
end of class Thursday
</commit_message>
<xml_diff>
--- a/Checkpoints/CP09_10/Checkpoint #9 & #10 (INFO-3111, Summer 2024).docx
+++ b/Checkpoints/CP09_10/Checkpoint #9 & #10 (INFO-3111, Summer 2024).docx
@@ -545,44 +545,17 @@
                 <w:b/>
                 <w:bCs/>
               </w:rPr>
-              <w:t>Checkpoint #</w:t>
-            </w:r>
-            <w:r>
-              <w:rPr>
-                <w:b/>
-                <w:bCs/>
-              </w:rPr>
-              <w:t>10</w:t>
-            </w:r>
-            <w:r>
-              <w:rPr>
-                <w:b/>
-                <w:bCs/>
-              </w:rPr>
-              <w:t>:</w:t>
-            </w:r>
-            <w:r>
-              <w:t xml:space="preserve"> </w:t>
-            </w:r>
-            <w:r>
-              <w:t>Add the following items to the</w:t>
-            </w:r>
-            <w:r>
-              <w:t xml:space="preserve"> </w:t>
-            </w:r>
-            <w:r>
-              <w:rPr>
-                <w:b/>
-                <w:bCs/>
-              </w:rPr>
-              <w:t xml:space="preserve">scene from </w:t>
-            </w:r>
-            <w:r>
-              <w:rPr>
-                <w:b/>
-                <w:bCs/>
-              </w:rPr>
-              <w:t>checkpoint #9</w:t>
+              <w:t>Checkpoint #10:</w:t>
+            </w:r>
+            <w:r>
+              <w:t xml:space="preserve"> Add the following items to the </w:t>
+            </w:r>
+            <w:r>
+              <w:rPr>
+                <w:b/>
+                <w:bCs/>
+              </w:rPr>
+              <w:t>scene from checkpoint #9</w:t>
             </w:r>
             <w:r>
               <w:t>:</w:t>
@@ -596,10 +569,7 @@
               </w:numPr>
             </w:pPr>
             <w:r>
-              <w:t xml:space="preserve">A combination of </w:t>
-            </w:r>
-            <w:r>
-              <w:t xml:space="preserve">two appropriate textures together, like a wall + graffiti, or a wall + vines, etc. </w:t>
+              <w:t xml:space="preserve">A combination of two appropriate textures together, like a wall + graffiti, or a wall + vines, etc. </w:t>
             </w:r>
             <w:r>
               <w:br/>
@@ -684,20 +654,35 @@
                 <w:ilvl w:val="0"/>
                 <w:numId w:val="7"/>
               </w:numPr>
+              <w:rPr>
+                <w:dstrike/>
+              </w:rPr>
             </w:pPr>
             <w:r>
+              <w:rPr>
+                <w:dstrike/>
+              </w:rPr>
               <w:t xml:space="preserve">Use the “discard” transparency to as a mask/stencil for the geometry of an object. </w:t>
             </w:r>
             <w:r>
+              <w:rPr>
+                <w:dstrike/>
+              </w:rPr>
               <w:br/>
               <w:t xml:space="preserve">(This </w:t>
             </w:r>
             <w:proofErr w:type="gramStart"/>
             <w:r>
+              <w:rPr>
+                <w:dstrike/>
+              </w:rPr>
               <w:t>has to</w:t>
             </w:r>
             <w:proofErr w:type="gramEnd"/>
             <w:r>
+              <w:rPr>
+                <w:dstrike/>
+              </w:rPr>
               <w:t xml:space="preserve"> “make sense” – so a hole, rust, fence, windows, etc.; it can’t just be a bunch of random discarded geometry based on another texture)</w:t>
             </w:r>
           </w:p>
@@ -786,16 +771,7 @@
         </w:numPr>
       </w:pPr>
       <w:r>
-        <w:t xml:space="preserve">You need to use specific </w:t>
-      </w:r>
-      <w:r>
-        <w:t>texture</w:t>
-      </w:r>
-      <w:r>
-        <w:t>s</w:t>
-      </w:r>
-      <w:r>
-        <w:t xml:space="preserve"> on all/most of the objects, so using the single texture image on a bunch of the “dungeon” models from project #1/mid-term is </w:t>
+        <w:t xml:space="preserve">You need to use specific textures on all/most of the objects, so using the single texture image on a bunch of the “dungeon” models from project #1/mid-term is </w:t>
       </w:r>
       <w:r>
         <w:rPr>

</xml_diff>